<commit_message>
Added MIDAS station download and more writing.
</commit_message>
<xml_diff>
--- a/final/background.docx
+++ b/final/background.docx
@@ -1090,8 +1090,6 @@
         </w:rPr>
         <w:t>arwin</w:t>
       </w:r>
-      <w:bookmarkStart w:id="1" w:name="_GoBack"/>
-      <w:bookmarkEnd w:id="1"/>
     </w:p>
     <w:p>
       <w:pPr>
@@ -1981,6 +1979,39 @@
           <w:sz w:val="20"/>
           <w:szCs w:val="20"/>
         </w:rPr>
+        <w:t>The Rail Delivery Group (RDG) is in the process of developing a Locations Proof of Concept</w:t>
+      </w:r>
+      <w:r>
+        <w:rPr>
+          <w:rStyle w:val="FootnoteReference"/>
+          <w:sz w:val="20"/>
+          <w:szCs w:val="20"/>
+        </w:rPr>
+        <w:footnoteReference w:id="2"/>
+      </w:r>
+      <w:r>
+        <w:rPr>
+          <w:sz w:val="20"/>
+          <w:szCs w:val="20"/>
+        </w:rPr>
+        <w:t xml:space="preserve"> which unifies multiple RDG and NR location services. However, at time of writing, this is not operational.</w:t>
+      </w:r>
+      <w:bookmarkStart w:id="1" w:name="_GoBack"/>
+      <w:bookmarkEnd w:id="1"/>
+    </w:p>
+    <w:p>
+      <w:pPr>
+        <w:jc w:val="both"/>
+        <w:rPr>
+          <w:sz w:val="20"/>
+          <w:szCs w:val="20"/>
+        </w:rPr>
+      </w:pPr>
+      <w:r>
+        <w:rPr>
+          <w:sz w:val="20"/>
+          <w:szCs w:val="20"/>
+        </w:rPr>
         <w:t>CORPUS is location reference data. It is used in conjunction with t</w:t>
       </w:r>
       <w:r>
@@ -2994,7 +3025,7 @@
                 <w:sz w:val="20"/>
                 <w:szCs w:val="20"/>
               </w:rPr>
-              <w:footnoteReference w:id="2"/>
+              <w:footnoteReference w:id="3"/>
             </w:r>
             <w:r>
               <w:rPr>
@@ -3265,7 +3296,6 @@
           <w:sz w:val="24"/>
           <w:szCs w:val="24"/>
         </w:rPr>
-        <w:lastRenderedPageBreak/>
         <w:t>The weather</w:t>
       </w:r>
     </w:p>
@@ -3338,7 +3368,7 @@
           <w:sz w:val="20"/>
           <w:szCs w:val="20"/>
         </w:rPr>
-        <w:footnoteReference w:id="3"/>
+        <w:footnoteReference w:id="4"/>
       </w:r>
       <w:r>
         <w:rPr>
@@ -3556,7 +3586,7 @@
           <w:sz w:val="20"/>
           <w:szCs w:val="20"/>
         </w:rPr>
-        <w:footnoteReference w:id="4"/>
+        <w:footnoteReference w:id="5"/>
       </w:r>
       <w:r>
         <w:rPr>
@@ -4695,7 +4725,7 @@
         <w:t xml:space="preserve"> </w:t>
       </w:r>
       <w:r>
-        <w:t>https://epsg.io/27700</w:t>
+        <w:t>https://wiki.openraildata.com/index.php?title=Locations_PoC</w:t>
       </w:r>
     </w:p>
   </w:footnote>
@@ -4714,11 +4744,30 @@
         <w:t xml:space="preserve"> </w:t>
       </w:r>
       <w:r>
-        <w:t>https://artefacts.ceda.ac.uk/badc_datadocs/ukmo-midas/WH_Table.html</w:t>
+        <w:t>https://epsg.io/27700</w:t>
       </w:r>
     </w:p>
   </w:footnote>
   <w:footnote w:id="4">
+    <w:p>
+      <w:pPr>
+        <w:pStyle w:val="FootnoteText"/>
+      </w:pPr>
+      <w:r>
+        <w:rPr>
+          <w:rStyle w:val="FootnoteReference"/>
+        </w:rPr>
+        <w:footnoteRef/>
+      </w:r>
+      <w:r>
+        <w:t xml:space="preserve"> </w:t>
+      </w:r>
+      <w:r>
+        <w:t>https://artefacts.ceda.ac.uk/badc_datadocs/ukmo-midas/WH_Table.html</w:t>
+      </w:r>
+    </w:p>
+  </w:footnote>
+  <w:footnote w:id="5">
     <w:p>
       <w:pPr>
         <w:pStyle w:val="FootnoteText"/>
@@ -5678,7 +5727,7 @@
 </file>
 
 <file path=customXml/itemProps1.xml><?xml version="1.0" encoding="utf-8"?>
-<ds:datastoreItem xmlns:ds="http://schemas.openxmlformats.org/officeDocument/2006/customXml" ds:itemID="{038832F2-5C15-4723-BDB2-9EB2C54EAB74}">
+<ds:datastoreItem xmlns:ds="http://schemas.openxmlformats.org/officeDocument/2006/customXml" ds:itemID="{CA8B9F1D-A606-4267-B26E-0C18BF69EE64}">
   <ds:schemaRefs>
     <ds:schemaRef ds:uri="http://schemas.openxmlformats.org/officeDocument/2006/bibliography"/>
   </ds:schemaRefs>

</xml_diff>

<commit_message>
First shot at location transform
</commit_message>
<xml_diff>
--- a/final/background.docx
+++ b/final/background.docx
@@ -1291,24 +1291,14 @@
       <w:r>
         <w:t xml:space="preserve">Figure </w:t>
       </w:r>
-      <w:r>
-        <w:fldChar w:fldCharType="begin"/>
-      </w:r>
-      <w:r>
-        <w:instrText xml:space="preserve"> SEQ Figure \* ARABIC </w:instrText>
-      </w:r>
-      <w:r>
-        <w:fldChar w:fldCharType="separate"/>
-      </w:r>
-      <w:r>
-        <w:rPr>
-          <w:noProof/>
-        </w:rPr>
-        <w:t>1</w:t>
-      </w:r>
-      <w:r>
-        <w:fldChar w:fldCharType="end"/>
-      </w:r>
+      <w:fldSimple w:instr=" SEQ Figure \* ARABIC ">
+        <w:r>
+          <w:rPr>
+            <w:noProof/>
+          </w:rPr>
+          <w:t>1</w:t>
+        </w:r>
+      </w:fldSimple>
       <w:r>
         <w:t>. A finite state machine showing the order in which TRUST messages may be received.</w:t>
       </w:r>
@@ -1954,16 +1944,7 @@
           <w:sz w:val="20"/>
           <w:szCs w:val="20"/>
         </w:rPr>
-        <w:t>CORPUS</w:t>
-      </w:r>
-      <w:r>
-        <w:rPr>
-          <w:b/>
-          <w:bCs/>
-          <w:sz w:val="20"/>
-          <w:szCs w:val="20"/>
-        </w:rPr>
-        <w:t xml:space="preserve"> (and NaPTAN)</w:t>
+        <w:t>CORPUS (and NaPTAN)</w:t>
       </w:r>
     </w:p>
     <w:p>
@@ -1996,8 +1977,6 @@
         </w:rPr>
         <w:t xml:space="preserve"> which unifies multiple RDG and NR location services. However, at time of writing, this is not operational.</w:t>
       </w:r>
-      <w:bookmarkStart w:id="1" w:name="_GoBack"/>
-      <w:bookmarkEnd w:id="1"/>
     </w:p>
     <w:p>
       <w:pPr>
@@ -2012,14 +1991,7 @@
           <w:sz w:val="20"/>
           <w:szCs w:val="20"/>
         </w:rPr>
-        <w:t>CORPUS is location reference data. It is used in conjunction with t</w:t>
-      </w:r>
-      <w:r>
-        <w:rPr>
-          <w:sz w:val="20"/>
-          <w:szCs w:val="20"/>
-        </w:rPr>
-        <w:t xml:space="preserve">he </w:t>
+        <w:t xml:space="preserve">CORPUS is location reference data. It is used in conjunction with the </w:t>
       </w:r>
       <w:r>
         <w:rPr>
@@ -2047,21 +2019,7 @@
           <w:sz w:val="20"/>
           <w:szCs w:val="20"/>
         </w:rPr>
-        <w:t xml:space="preserve"> database</w:t>
-      </w:r>
-      <w:r>
-        <w:rPr>
-          <w:sz w:val="20"/>
-          <w:szCs w:val="20"/>
-        </w:rPr>
-        <w:t xml:space="preserve">, </w:t>
-      </w:r>
-      <w:r>
-        <w:rPr>
-          <w:sz w:val="20"/>
-          <w:szCs w:val="20"/>
-        </w:rPr>
-        <w:t>a nationwide system for uniquely identifying all points of access (nodes) to public transport in the UK</w:t>
+        <w:t xml:space="preserve"> database, a nationwide system for uniquely identifying all points of access (nodes) to public transport in the UK</w:t>
       </w:r>
       <w:r>
         <w:rPr>
@@ -3159,26 +3117,17 @@
           <w:sz w:val="20"/>
           <w:szCs w:val="20"/>
         </w:rPr>
-        <w:t>CORPUS and NaPTAN are therefore necessary to ensure a message can be geolocated.</w:t>
-      </w:r>
-    </w:p>
-    <w:p>
-      <w:pPr>
-        <w:jc w:val="both"/>
-        <w:rPr>
-          <w:sz w:val="20"/>
-          <w:szCs w:val="20"/>
-        </w:rPr>
-      </w:pPr>
-    </w:p>
-    <w:p>
-      <w:pPr>
-        <w:jc w:val="both"/>
-        <w:rPr>
-          <w:sz w:val="20"/>
-          <w:szCs w:val="20"/>
-        </w:rPr>
-      </w:pPr>
+        <w:t>CORPUS and NaPTAN are therefore necessary to ensu</w:t>
+      </w:r>
+      <w:bookmarkStart w:id="1" w:name="_GoBack"/>
+      <w:bookmarkEnd w:id="1"/>
+      <w:r>
+        <w:rPr>
+          <w:sz w:val="20"/>
+          <w:szCs w:val="20"/>
+        </w:rPr>
+        <w:t>re a message can be geolocated.</w:t>
+      </w:r>
     </w:p>
     <w:p>
       <w:pPr>
@@ -3296,6 +3245,7 @@
           <w:sz w:val="24"/>
           <w:szCs w:val="24"/>
         </w:rPr>
+        <w:lastRenderedPageBreak/>
         <w:t>The weather</w:t>
       </w:r>
     </w:p>
@@ -3478,14 +3428,7 @@
           <w:sz w:val="20"/>
           <w:szCs w:val="20"/>
         </w:rPr>
-        <w:t>One of the objectives of this dissertation was the application</w:t>
-      </w:r>
-      <w:r>
-        <w:rPr>
-          <w:sz w:val="20"/>
-          <w:szCs w:val="20"/>
-        </w:rPr>
-        <w:t xml:space="preserve"> of a trained model to unseen data. Unseen train data are simply train schedules. Unseen </w:t>
+        <w:t xml:space="preserve">One of the objectives of this dissertation was the application of a trained model to unseen data. Unseen train data are simply train schedules. Unseen </w:t>
       </w:r>
       <w:r>
         <w:rPr>
@@ -3543,1078 +3486,15 @@
           <w:sz w:val="20"/>
           <w:szCs w:val="20"/>
         </w:rPr>
-        <w:t xml:space="preserve"> up to 5 days’ in advance. There are over 5,000 UK forecast sites. There are 10 available </w:t>
-      </w:r>
-      <w:r>
-        <w:rPr>
-          <w:sz w:val="20"/>
-          <w:szCs w:val="20"/>
-        </w:rPr>
-        <w:t>fields</w:t>
-      </w:r>
-      <w:r>
-        <w:rPr>
-          <w:sz w:val="20"/>
-          <w:szCs w:val="20"/>
-        </w:rPr>
-        <w:t xml:space="preserve"> </w:t>
-      </w:r>
-      <w:r>
-        <w:rPr>
-          <w:sz w:val="20"/>
-          <w:szCs w:val="20"/>
-        </w:rPr>
-        <w:t>for forecasts</w:t>
-      </w:r>
-      <w:r>
-        <w:rPr>
-          <w:sz w:val="20"/>
-          <w:szCs w:val="20"/>
-        </w:rPr>
-        <w:t xml:space="preserve">, of which only 7 could be meaningfully mapped to equivalent MIDAS fields. </w:t>
-      </w:r>
-      <w:r>
-        <w:rPr>
-          <w:sz w:val="20"/>
-          <w:szCs w:val="20"/>
-        </w:rPr>
-        <w:t>For several, this was a simple unit conversion. For weather type and visibility, codes were used</w:t>
-      </w:r>
-      <w:r>
-        <w:rPr>
-          <w:rStyle w:val="FootnoteReference"/>
-          <w:sz w:val="20"/>
-          <w:szCs w:val="20"/>
-        </w:rPr>
-        <w:footnoteReference w:id="5"/>
-      </w:r>
-      <w:r>
-        <w:rPr>
-          <w:sz w:val="20"/>
-          <w:szCs w:val="20"/>
-        </w:rPr>
-        <w:t xml:space="preserve">. </w:t>
-      </w:r>
-    </w:p>
-    <w:tbl>
-      <w:tblPr>
-        <w:tblStyle w:val="TableGrid"/>
-        <w:tblW w:w="0" w:type="auto"/>
-        <w:tblLook w:val="04A0" w:firstRow="1" w:lastRow="0" w:firstColumn="1" w:lastColumn="0" w:noHBand="0" w:noVBand="1"/>
-      </w:tblPr>
-      <w:tblGrid>
-        <w:gridCol w:w="3114"/>
-        <w:gridCol w:w="2126"/>
-        <w:gridCol w:w="3776"/>
-      </w:tblGrid>
-      <w:tr>
-        <w:tc>
-          <w:tcPr>
-            <w:tcW w:w="3114" w:type="dxa"/>
-          </w:tcPr>
-          <w:p>
-            <w:pPr>
-              <w:jc w:val="both"/>
-              <w:rPr>
-                <w:b/>
-                <w:bCs/>
-                <w:sz w:val="20"/>
-                <w:szCs w:val="20"/>
-              </w:rPr>
-            </w:pPr>
-            <w:r>
-              <w:rPr>
-                <w:b/>
-                <w:bCs/>
-                <w:sz w:val="20"/>
-                <w:szCs w:val="20"/>
-              </w:rPr>
-              <w:t>MIDAS</w:t>
-            </w:r>
-          </w:p>
-        </w:tc>
-        <w:tc>
-          <w:tcPr>
-            <w:tcW w:w="2126" w:type="dxa"/>
-          </w:tcPr>
-          <w:p>
-            <w:pPr>
-              <w:jc w:val="both"/>
-              <w:rPr>
-                <w:b/>
-                <w:bCs/>
-                <w:sz w:val="20"/>
-                <w:szCs w:val="20"/>
-              </w:rPr>
-            </w:pPr>
-            <w:r>
-              <w:rPr>
-                <w:b/>
-                <w:bCs/>
-                <w:sz w:val="20"/>
-                <w:szCs w:val="20"/>
-              </w:rPr>
-              <w:t>Datapoint</w:t>
-            </w:r>
-          </w:p>
-        </w:tc>
-        <w:tc>
-          <w:tcPr>
-            <w:tcW w:w="3776" w:type="dxa"/>
-          </w:tcPr>
-          <w:p>
-            <w:pPr>
-              <w:jc w:val="both"/>
-              <w:rPr>
-                <w:b/>
-                <w:bCs/>
-                <w:sz w:val="20"/>
-                <w:szCs w:val="20"/>
-              </w:rPr>
-            </w:pPr>
-            <w:r>
-              <w:rPr>
-                <w:b/>
-                <w:bCs/>
-                <w:sz w:val="20"/>
-                <w:szCs w:val="20"/>
-              </w:rPr>
-              <w:t>Notes</w:t>
-            </w:r>
-          </w:p>
-        </w:tc>
-      </w:tr>
-      <w:tr>
-        <w:tc>
-          <w:tcPr>
-            <w:tcW w:w="3114" w:type="dxa"/>
-          </w:tcPr>
-          <w:p>
-            <w:pPr>
-              <w:jc w:val="both"/>
-              <w:rPr>
-                <w:i/>
-                <w:iCs/>
-                <w:sz w:val="20"/>
-                <w:szCs w:val="20"/>
-              </w:rPr>
-            </w:pPr>
-            <w:proofErr w:type="spellStart"/>
-            <w:r>
-              <w:rPr>
-                <w:i/>
-                <w:iCs/>
-                <w:sz w:val="20"/>
-                <w:szCs w:val="20"/>
-              </w:rPr>
-              <w:t>prst_wx_id</w:t>
-            </w:r>
-            <w:proofErr w:type="spellEnd"/>
-          </w:p>
-        </w:tc>
-        <w:tc>
-          <w:tcPr>
-            <w:tcW w:w="2126" w:type="dxa"/>
-          </w:tcPr>
-          <w:p>
-            <w:pPr>
-              <w:jc w:val="both"/>
-              <w:rPr>
-                <w:sz w:val="20"/>
-                <w:szCs w:val="20"/>
-              </w:rPr>
-            </w:pPr>
-            <w:r>
-              <w:rPr>
-                <w:sz w:val="20"/>
-                <w:szCs w:val="20"/>
-              </w:rPr>
-              <w:t>Weather type</w:t>
-            </w:r>
-          </w:p>
-        </w:tc>
-        <w:tc>
-          <w:tcPr>
-            <w:tcW w:w="3776" w:type="dxa"/>
-          </w:tcPr>
-          <w:p>
-            <w:pPr>
-              <w:jc w:val="both"/>
-              <w:rPr>
-                <w:sz w:val="20"/>
-                <w:szCs w:val="20"/>
-              </w:rPr>
-            </w:pPr>
-            <w:r>
-              <w:rPr>
-                <w:sz w:val="20"/>
-                <w:szCs w:val="20"/>
-              </w:rPr>
-              <w:t xml:space="preserve">MIDAS code definition depends on </w:t>
-            </w:r>
-            <w:proofErr w:type="spellStart"/>
-            <w:r>
-              <w:rPr>
-                <w:i/>
-                <w:iCs/>
-                <w:sz w:val="20"/>
-                <w:szCs w:val="20"/>
-              </w:rPr>
-              <w:t>src_opr_type</w:t>
-            </w:r>
-            <w:proofErr w:type="spellEnd"/>
-            <w:r>
-              <w:rPr>
-                <w:i/>
-                <w:iCs/>
-                <w:sz w:val="20"/>
-                <w:szCs w:val="20"/>
-              </w:rPr>
-              <w:t xml:space="preserve">. </w:t>
-            </w:r>
-            <w:r>
-              <w:rPr>
-                <w:sz w:val="20"/>
-                <w:szCs w:val="20"/>
-              </w:rPr>
-              <w:t>Use mapping between relevant table and Datapoint code definition</w:t>
-            </w:r>
-          </w:p>
-        </w:tc>
-      </w:tr>
-      <w:tr>
-        <w:tc>
-          <w:tcPr>
-            <w:tcW w:w="3114" w:type="dxa"/>
-          </w:tcPr>
-          <w:p>
-            <w:pPr>
-              <w:jc w:val="both"/>
-              <w:rPr>
-                <w:sz w:val="20"/>
-                <w:szCs w:val="20"/>
-              </w:rPr>
-            </w:pPr>
-            <w:proofErr w:type="spellStart"/>
-            <w:r>
-              <w:rPr>
-                <w:i/>
-                <w:iCs/>
-                <w:sz w:val="20"/>
-                <w:szCs w:val="20"/>
-              </w:rPr>
-              <w:t>rltv_hum</w:t>
-            </w:r>
-            <w:proofErr w:type="spellEnd"/>
-            <w:r>
-              <w:rPr>
-                <w:sz w:val="20"/>
-                <w:szCs w:val="20"/>
-              </w:rPr>
-              <w:t xml:space="preserve"> (%)</w:t>
-            </w:r>
-          </w:p>
-        </w:tc>
-        <w:tc>
-          <w:tcPr>
-            <w:tcW w:w="2126" w:type="dxa"/>
-          </w:tcPr>
-          <w:p>
-            <w:pPr>
-              <w:jc w:val="both"/>
-              <w:rPr>
-                <w:sz w:val="20"/>
-                <w:szCs w:val="20"/>
-              </w:rPr>
-            </w:pPr>
-            <w:r>
-              <w:rPr>
-                <w:sz w:val="20"/>
-                <w:szCs w:val="20"/>
-              </w:rPr>
-              <w:t>Screen relative humidity (%)</w:t>
-            </w:r>
-          </w:p>
-        </w:tc>
-        <w:tc>
-          <w:tcPr>
-            <w:tcW w:w="3776" w:type="dxa"/>
-          </w:tcPr>
-          <w:p>
-            <w:pPr>
-              <w:jc w:val="both"/>
-              <w:rPr>
-                <w:sz w:val="20"/>
-                <w:szCs w:val="20"/>
-              </w:rPr>
-            </w:pPr>
-            <w:r>
-              <w:rPr>
-                <w:sz w:val="20"/>
-                <w:szCs w:val="20"/>
-              </w:rPr>
-              <w:t>No conversion necessary</w:t>
-            </w:r>
-          </w:p>
-        </w:tc>
-      </w:tr>
-      <w:tr>
-        <w:tc>
-          <w:tcPr>
-            <w:tcW w:w="3114" w:type="dxa"/>
-          </w:tcPr>
-          <w:p>
-            <w:pPr>
-              <w:jc w:val="both"/>
-              <w:rPr>
-                <w:sz w:val="20"/>
-                <w:szCs w:val="20"/>
-              </w:rPr>
-            </w:pPr>
-            <w:r>
-              <w:rPr>
-                <w:i/>
-                <w:iCs/>
-                <w:sz w:val="20"/>
-                <w:szCs w:val="20"/>
-              </w:rPr>
-              <w:t>visibility</w:t>
-            </w:r>
-            <w:r>
-              <w:rPr>
-                <w:sz w:val="20"/>
-                <w:szCs w:val="20"/>
-              </w:rPr>
-              <w:t xml:space="preserve"> (decametre)</w:t>
-            </w:r>
-          </w:p>
-        </w:tc>
-        <w:tc>
-          <w:tcPr>
-            <w:tcW w:w="2126" w:type="dxa"/>
-          </w:tcPr>
-          <w:p>
-            <w:pPr>
-              <w:jc w:val="both"/>
-              <w:rPr>
-                <w:sz w:val="20"/>
-                <w:szCs w:val="20"/>
-              </w:rPr>
-            </w:pPr>
-            <w:r>
-              <w:rPr>
-                <w:sz w:val="20"/>
-                <w:szCs w:val="20"/>
-              </w:rPr>
-              <w:t>Visibility</w:t>
-            </w:r>
-          </w:p>
-        </w:tc>
-        <w:tc>
-          <w:tcPr>
-            <w:tcW w:w="3776" w:type="dxa"/>
-          </w:tcPr>
-          <w:p>
-            <w:pPr>
-              <w:jc w:val="both"/>
-              <w:rPr>
-                <w:sz w:val="20"/>
-                <w:szCs w:val="20"/>
-              </w:rPr>
-            </w:pPr>
-            <w:r>
-              <w:rPr>
-                <w:sz w:val="20"/>
-                <w:szCs w:val="20"/>
-              </w:rPr>
-              <w:t>Used code definition</w:t>
-            </w:r>
-          </w:p>
-        </w:tc>
-      </w:tr>
-      <w:tr>
-        <w:tc>
-          <w:tcPr>
-            <w:tcW w:w="3114" w:type="dxa"/>
-          </w:tcPr>
-          <w:p>
-            <w:pPr>
-              <w:jc w:val="both"/>
-              <w:rPr>
-                <w:sz w:val="20"/>
-                <w:szCs w:val="20"/>
-              </w:rPr>
-            </w:pPr>
-            <w:proofErr w:type="spellStart"/>
-            <w:r>
-              <w:rPr>
-                <w:i/>
-                <w:iCs/>
-                <w:sz w:val="20"/>
-                <w:szCs w:val="20"/>
-              </w:rPr>
-              <w:t>air</w:t>
-            </w:r>
-            <w:r>
-              <w:rPr>
-                <w:i/>
-                <w:iCs/>
-                <w:sz w:val="20"/>
-                <w:szCs w:val="20"/>
-              </w:rPr>
-              <w:softHyphen/>
-            </w:r>
-            <w:r>
-              <w:rPr>
-                <w:i/>
-                <w:iCs/>
-                <w:sz w:val="20"/>
-                <w:szCs w:val="20"/>
-              </w:rPr>
-              <w:softHyphen/>
-              <w:t>_temperature</w:t>
-            </w:r>
-            <w:proofErr w:type="spellEnd"/>
-            <w:r>
-              <w:rPr>
-                <w:i/>
-                <w:iCs/>
-                <w:sz w:val="20"/>
-                <w:szCs w:val="20"/>
-              </w:rPr>
-              <w:t xml:space="preserve"> </w:t>
-            </w:r>
-            <w:r>
-              <w:rPr>
-                <w:sz w:val="20"/>
-                <w:szCs w:val="20"/>
-              </w:rPr>
-              <w:t>(</w:t>
-            </w:r>
-            <w:r>
-              <w:rPr>
-                <w:sz w:val="20"/>
-                <w:szCs w:val="20"/>
-              </w:rPr>
-              <w:t>°C</w:t>
-            </w:r>
-            <w:r>
-              <w:rPr>
-                <w:sz w:val="20"/>
-                <w:szCs w:val="20"/>
-              </w:rPr>
-              <w:t>)</w:t>
-            </w:r>
-          </w:p>
-        </w:tc>
-        <w:tc>
-          <w:tcPr>
-            <w:tcW w:w="2126" w:type="dxa"/>
-          </w:tcPr>
-          <w:p>
-            <w:pPr>
-              <w:jc w:val="both"/>
-              <w:rPr>
-                <w:sz w:val="20"/>
-                <w:szCs w:val="20"/>
-              </w:rPr>
-            </w:pPr>
-            <w:r>
-              <w:rPr>
-                <w:sz w:val="20"/>
-                <w:szCs w:val="20"/>
-              </w:rPr>
-              <w:t xml:space="preserve">Screen temperature </w:t>
-            </w:r>
-            <w:r>
-              <w:rPr>
-                <w:sz w:val="20"/>
-                <w:szCs w:val="20"/>
-              </w:rPr>
-              <w:t>(</w:t>
-            </w:r>
-            <w:r>
-              <w:rPr>
-                <w:sz w:val="20"/>
-                <w:szCs w:val="20"/>
-              </w:rPr>
-              <w:t>°C</w:t>
-            </w:r>
-            <w:r>
-              <w:rPr>
-                <w:sz w:val="20"/>
-                <w:szCs w:val="20"/>
-              </w:rPr>
-              <w:t>)</w:t>
-            </w:r>
-          </w:p>
-        </w:tc>
-        <w:tc>
-          <w:tcPr>
-            <w:tcW w:w="3776" w:type="dxa"/>
-          </w:tcPr>
-          <w:p>
-            <w:pPr>
-              <w:jc w:val="both"/>
-              <w:rPr>
-                <w:sz w:val="20"/>
-                <w:szCs w:val="20"/>
-              </w:rPr>
-            </w:pPr>
-            <w:r>
-              <w:rPr>
-                <w:sz w:val="20"/>
-                <w:szCs w:val="20"/>
-              </w:rPr>
-              <w:t>No conversion necessary</w:t>
-            </w:r>
-          </w:p>
-        </w:tc>
-      </w:tr>
-      <w:tr>
-        <w:tc>
-          <w:tcPr>
-            <w:tcW w:w="3114" w:type="dxa"/>
-          </w:tcPr>
-          <w:p>
-            <w:pPr>
-              <w:jc w:val="both"/>
-              <w:rPr>
-                <w:sz w:val="20"/>
-                <w:szCs w:val="20"/>
-              </w:rPr>
-            </w:pPr>
-            <w:proofErr w:type="spellStart"/>
-            <w:r>
-              <w:rPr>
-                <w:i/>
-                <w:iCs/>
-                <w:sz w:val="20"/>
-                <w:szCs w:val="20"/>
-              </w:rPr>
-              <w:t>wind_direction</w:t>
-            </w:r>
-            <w:proofErr w:type="spellEnd"/>
-            <w:r>
-              <w:rPr>
-                <w:i/>
-                <w:iCs/>
-                <w:sz w:val="20"/>
-                <w:szCs w:val="20"/>
-              </w:rPr>
-              <w:t xml:space="preserve"> </w:t>
-            </w:r>
-            <w:r>
-              <w:rPr>
-                <w:sz w:val="20"/>
-                <w:szCs w:val="20"/>
-              </w:rPr>
-              <w:t>(degrees)</w:t>
-            </w:r>
-          </w:p>
-        </w:tc>
-        <w:tc>
-          <w:tcPr>
-            <w:tcW w:w="2126" w:type="dxa"/>
-          </w:tcPr>
-          <w:p>
-            <w:pPr>
-              <w:jc w:val="both"/>
-              <w:rPr>
-                <w:sz w:val="20"/>
-                <w:szCs w:val="20"/>
-              </w:rPr>
-            </w:pPr>
-            <w:r>
-              <w:rPr>
-                <w:sz w:val="20"/>
-                <w:szCs w:val="20"/>
-              </w:rPr>
-              <w:t>Wind direction (16-point compass)</w:t>
-            </w:r>
-          </w:p>
-        </w:tc>
-        <w:tc>
-          <w:tcPr>
-            <w:tcW w:w="3776" w:type="dxa"/>
-          </w:tcPr>
-          <w:p>
-            <w:pPr>
-              <w:jc w:val="both"/>
-              <w:rPr>
-                <w:sz w:val="20"/>
-                <w:szCs w:val="20"/>
-              </w:rPr>
-            </w:pPr>
-            <w:r>
-              <w:rPr>
-                <w:sz w:val="20"/>
-                <w:szCs w:val="20"/>
-              </w:rPr>
-              <w:t>Map degrees to compass directions, with 0 as N.</w:t>
-            </w:r>
-          </w:p>
-        </w:tc>
-      </w:tr>
-      <w:tr>
-        <w:tc>
-          <w:tcPr>
-            <w:tcW w:w="3114" w:type="dxa"/>
-          </w:tcPr>
-          <w:p>
-            <w:pPr>
-              <w:jc w:val="both"/>
-              <w:rPr>
-                <w:sz w:val="20"/>
-                <w:szCs w:val="20"/>
-              </w:rPr>
-            </w:pPr>
-            <w:proofErr w:type="spellStart"/>
-            <w:r>
-              <w:rPr>
-                <w:i/>
-                <w:iCs/>
-                <w:sz w:val="20"/>
-                <w:szCs w:val="20"/>
-              </w:rPr>
-              <w:t>wind</w:t>
-            </w:r>
-            <w:r>
-              <w:rPr>
-                <w:i/>
-                <w:iCs/>
-                <w:sz w:val="20"/>
-                <w:szCs w:val="20"/>
-              </w:rPr>
-              <w:t>_</w:t>
-            </w:r>
-            <w:r>
-              <w:rPr>
-                <w:i/>
-                <w:iCs/>
-                <w:sz w:val="20"/>
-                <w:szCs w:val="20"/>
-              </w:rPr>
-              <w:t>speed</w:t>
-            </w:r>
-            <w:proofErr w:type="spellEnd"/>
-            <w:r>
-              <w:rPr>
-                <w:i/>
-                <w:iCs/>
-                <w:sz w:val="20"/>
-                <w:szCs w:val="20"/>
-              </w:rPr>
-              <w:t xml:space="preserve"> </w:t>
-            </w:r>
-            <w:r>
-              <w:rPr>
-                <w:sz w:val="20"/>
-                <w:szCs w:val="20"/>
-              </w:rPr>
-              <w:t>(knots or ms</w:t>
-            </w:r>
-            <w:r>
-              <w:rPr>
-                <w:sz w:val="20"/>
-                <w:szCs w:val="20"/>
-                <w:vertAlign w:val="superscript"/>
-              </w:rPr>
-              <w:t>-1</w:t>
-            </w:r>
-            <w:r>
-              <w:rPr>
-                <w:sz w:val="20"/>
-                <w:szCs w:val="20"/>
-              </w:rPr>
-              <w:t>)</w:t>
-            </w:r>
-          </w:p>
-        </w:tc>
-        <w:tc>
-          <w:tcPr>
-            <w:tcW w:w="2126" w:type="dxa"/>
-          </w:tcPr>
-          <w:p>
-            <w:pPr>
-              <w:jc w:val="both"/>
-              <w:rPr>
-                <w:sz w:val="20"/>
-                <w:szCs w:val="20"/>
-              </w:rPr>
-            </w:pPr>
-            <w:r>
-              <w:rPr>
-                <w:sz w:val="20"/>
-                <w:szCs w:val="20"/>
-              </w:rPr>
-              <w:t xml:space="preserve">Wind </w:t>
-            </w:r>
-            <w:r>
-              <w:rPr>
-                <w:sz w:val="20"/>
-                <w:szCs w:val="20"/>
-              </w:rPr>
-              <w:t>speed</w:t>
-            </w:r>
-            <w:r>
-              <w:rPr>
-                <w:sz w:val="20"/>
-                <w:szCs w:val="20"/>
-              </w:rPr>
-              <w:t xml:space="preserve"> (mph)</w:t>
-            </w:r>
-          </w:p>
-        </w:tc>
-        <w:tc>
-          <w:tcPr>
-            <w:tcW w:w="3776" w:type="dxa"/>
-          </w:tcPr>
-          <w:p>
-            <w:pPr>
-              <w:jc w:val="both"/>
-              <w:rPr>
-                <w:sz w:val="20"/>
-                <w:szCs w:val="20"/>
-              </w:rPr>
-            </w:pPr>
-            <w:r>
-              <w:rPr>
-                <w:sz w:val="20"/>
-                <w:szCs w:val="20"/>
-              </w:rPr>
-              <w:t xml:space="preserve">MIDAS unit depends on </w:t>
-            </w:r>
-            <w:proofErr w:type="spellStart"/>
-            <w:r>
-              <w:rPr>
-                <w:i/>
-                <w:iCs/>
-                <w:sz w:val="20"/>
-                <w:szCs w:val="20"/>
-              </w:rPr>
-              <w:t>wind_speed_unit_id</w:t>
-            </w:r>
-            <w:proofErr w:type="spellEnd"/>
-          </w:p>
-        </w:tc>
-      </w:tr>
-      <w:tr>
-        <w:tc>
-          <w:tcPr>
-            <w:tcW w:w="3114" w:type="dxa"/>
-          </w:tcPr>
-          <w:p>
-            <w:pPr>
-              <w:jc w:val="both"/>
-              <w:rPr>
-                <w:sz w:val="20"/>
-                <w:szCs w:val="20"/>
-                <w:vertAlign w:val="superscript"/>
-              </w:rPr>
-            </w:pPr>
-            <w:r>
-              <w:rPr>
-                <w:i/>
-                <w:iCs/>
-                <w:sz w:val="20"/>
-                <w:szCs w:val="20"/>
-              </w:rPr>
-              <w:t>q10mnt_mxgst_spd</w:t>
-            </w:r>
-            <w:r>
-              <w:rPr>
-                <w:i/>
-                <w:iCs/>
-                <w:sz w:val="20"/>
-                <w:szCs w:val="20"/>
-              </w:rPr>
-              <w:t xml:space="preserve"> </w:t>
-            </w:r>
-            <w:r>
-              <w:rPr>
-                <w:sz w:val="20"/>
-                <w:szCs w:val="20"/>
-              </w:rPr>
-              <w:t>(knots or ms</w:t>
-            </w:r>
-            <w:r>
-              <w:rPr>
-                <w:sz w:val="20"/>
-                <w:szCs w:val="20"/>
-                <w:vertAlign w:val="superscript"/>
-              </w:rPr>
-              <w:t>-1</w:t>
-            </w:r>
-            <w:r>
-              <w:rPr>
-                <w:sz w:val="20"/>
-                <w:szCs w:val="20"/>
-              </w:rPr>
-              <w:t>)</w:t>
-            </w:r>
-          </w:p>
-        </w:tc>
-        <w:tc>
-          <w:tcPr>
-            <w:tcW w:w="2126" w:type="dxa"/>
-          </w:tcPr>
-          <w:p>
-            <w:pPr>
-              <w:jc w:val="both"/>
-              <w:rPr>
-                <w:sz w:val="20"/>
-                <w:szCs w:val="20"/>
-              </w:rPr>
-            </w:pPr>
-            <w:r>
-              <w:rPr>
-                <w:sz w:val="20"/>
-                <w:szCs w:val="20"/>
-              </w:rPr>
-              <w:t>Wind gust (mph)</w:t>
-            </w:r>
-          </w:p>
-        </w:tc>
-        <w:tc>
-          <w:tcPr>
-            <w:tcW w:w="3776" w:type="dxa"/>
-          </w:tcPr>
-          <w:p>
-            <w:pPr>
-              <w:jc w:val="both"/>
-              <w:rPr>
-                <w:i/>
-                <w:iCs/>
-                <w:sz w:val="20"/>
-                <w:szCs w:val="20"/>
-              </w:rPr>
-            </w:pPr>
-            <w:r>
-              <w:rPr>
-                <w:sz w:val="20"/>
-                <w:szCs w:val="20"/>
-              </w:rPr>
-              <w:t xml:space="preserve">MIDAS unit depends on </w:t>
-            </w:r>
-            <w:proofErr w:type="spellStart"/>
-            <w:r>
-              <w:rPr>
-                <w:i/>
-                <w:iCs/>
-                <w:sz w:val="20"/>
-                <w:szCs w:val="20"/>
-              </w:rPr>
-              <w:t>wind_speed_unit_id</w:t>
-            </w:r>
-            <w:proofErr w:type="spellEnd"/>
-          </w:p>
-        </w:tc>
-      </w:tr>
-      <w:tr>
-        <w:tc>
-          <w:tcPr>
-            <w:tcW w:w="3114" w:type="dxa"/>
-          </w:tcPr>
-          <w:p>
-            <w:pPr>
-              <w:jc w:val="both"/>
-              <w:rPr>
-                <w:i/>
-                <w:iCs/>
-                <w:sz w:val="20"/>
-                <w:szCs w:val="20"/>
-              </w:rPr>
-            </w:pPr>
-          </w:p>
-        </w:tc>
-        <w:tc>
-          <w:tcPr>
-            <w:tcW w:w="2126" w:type="dxa"/>
-          </w:tcPr>
-          <w:p>
-            <w:pPr>
-              <w:jc w:val="both"/>
-              <w:rPr>
-                <w:sz w:val="20"/>
-                <w:szCs w:val="20"/>
-                <w:vertAlign w:val="superscript"/>
-              </w:rPr>
-            </w:pPr>
-            <w:r>
-              <w:rPr>
-                <w:sz w:val="20"/>
-                <w:szCs w:val="20"/>
-              </w:rPr>
-              <w:t>Feels-like temperature (</w:t>
-            </w:r>
-            <w:r>
-              <w:rPr>
-                <w:sz w:val="20"/>
-                <w:szCs w:val="20"/>
-              </w:rPr>
-              <w:t>°C</w:t>
-            </w:r>
-            <w:r>
-              <w:rPr>
-                <w:sz w:val="20"/>
-                <w:szCs w:val="20"/>
-              </w:rPr>
-              <w:t>)</w:t>
-            </w:r>
-          </w:p>
-        </w:tc>
-        <w:tc>
-          <w:tcPr>
-            <w:tcW w:w="3776" w:type="dxa"/>
-          </w:tcPr>
-          <w:p>
-            <w:pPr>
-              <w:jc w:val="both"/>
-              <w:rPr>
-                <w:sz w:val="20"/>
-                <w:szCs w:val="20"/>
-              </w:rPr>
-            </w:pPr>
-            <w:r>
-              <w:rPr>
-                <w:sz w:val="20"/>
-                <w:szCs w:val="20"/>
-              </w:rPr>
-              <w:t>No equivalent</w:t>
-            </w:r>
-          </w:p>
-        </w:tc>
-      </w:tr>
-      <w:tr>
-        <w:tc>
-          <w:tcPr>
-            <w:tcW w:w="3114" w:type="dxa"/>
-          </w:tcPr>
-          <w:p>
-            <w:pPr>
-              <w:jc w:val="both"/>
-              <w:rPr>
-                <w:i/>
-                <w:iCs/>
-                <w:sz w:val="20"/>
-                <w:szCs w:val="20"/>
-              </w:rPr>
-            </w:pPr>
-          </w:p>
-        </w:tc>
-        <w:tc>
-          <w:tcPr>
-            <w:tcW w:w="2126" w:type="dxa"/>
-          </w:tcPr>
-          <w:p>
-            <w:pPr>
-              <w:jc w:val="both"/>
-              <w:rPr>
-                <w:sz w:val="20"/>
-                <w:szCs w:val="20"/>
-              </w:rPr>
-            </w:pPr>
-            <w:r>
-              <w:rPr>
-                <w:sz w:val="20"/>
-                <w:szCs w:val="20"/>
-              </w:rPr>
-              <w:t>Precipitation probability (%)</w:t>
-            </w:r>
-          </w:p>
-        </w:tc>
-        <w:tc>
-          <w:tcPr>
-            <w:tcW w:w="3776" w:type="dxa"/>
-          </w:tcPr>
-          <w:p>
-            <w:pPr>
-              <w:jc w:val="both"/>
-              <w:rPr>
-                <w:sz w:val="20"/>
-                <w:szCs w:val="20"/>
-              </w:rPr>
-            </w:pPr>
-            <w:r>
-              <w:rPr>
-                <w:sz w:val="20"/>
-                <w:szCs w:val="20"/>
-              </w:rPr>
-              <w:t>Clearly nonsensical</w:t>
-            </w:r>
-          </w:p>
-        </w:tc>
-      </w:tr>
-      <w:tr>
-        <w:tc>
-          <w:tcPr>
-            <w:tcW w:w="3114" w:type="dxa"/>
-          </w:tcPr>
-          <w:p>
-            <w:pPr>
-              <w:jc w:val="both"/>
-              <w:rPr>
-                <w:i/>
-                <w:iCs/>
-                <w:sz w:val="20"/>
-                <w:szCs w:val="20"/>
-              </w:rPr>
-            </w:pPr>
-          </w:p>
-        </w:tc>
-        <w:tc>
-          <w:tcPr>
-            <w:tcW w:w="2126" w:type="dxa"/>
-          </w:tcPr>
-          <w:p>
-            <w:pPr>
-              <w:jc w:val="both"/>
-              <w:rPr>
-                <w:sz w:val="20"/>
-                <w:szCs w:val="20"/>
-              </w:rPr>
-            </w:pPr>
-            <w:r>
-              <w:rPr>
-                <w:sz w:val="20"/>
-                <w:szCs w:val="20"/>
-              </w:rPr>
-              <w:t>UV Index</w:t>
-            </w:r>
-          </w:p>
-        </w:tc>
-        <w:tc>
-          <w:tcPr>
-            <w:tcW w:w="3776" w:type="dxa"/>
-          </w:tcPr>
-          <w:p>
-            <w:pPr>
-              <w:jc w:val="both"/>
-              <w:rPr>
-                <w:sz w:val="20"/>
-                <w:szCs w:val="20"/>
-              </w:rPr>
-            </w:pPr>
-            <w:r>
-              <w:rPr>
-                <w:sz w:val="20"/>
-                <w:szCs w:val="20"/>
-              </w:rPr>
-              <w:t>No equivalent</w:t>
-            </w:r>
-          </w:p>
-        </w:tc>
-      </w:tr>
-    </w:tbl>
-    <w:p>
-      <w:pPr>
-        <w:jc w:val="both"/>
-        <w:rPr>
-          <w:sz w:val="20"/>
-          <w:szCs w:val="20"/>
-        </w:rPr>
-      </w:pPr>
+        <w:t xml:space="preserve"> up to 5 days’ in advance. There are over 5,000 UK forecast sites. </w:t>
+      </w:r>
+      <w:r>
+        <w:rPr>
+          <w:sz w:val="20"/>
+          <w:szCs w:val="20"/>
+        </w:rPr>
+        <w:t>There are 10 forecast fields</w:t>
+      </w:r>
     </w:p>
     <w:p>
       <w:pPr>
@@ -4764,25 +3644,6 @@
       </w:r>
       <w:r>
         <w:t>https://artefacts.ceda.ac.uk/badc_datadocs/ukmo-midas/WH_Table.html</w:t>
-      </w:r>
-    </w:p>
-  </w:footnote>
-  <w:footnote w:id="5">
-    <w:p>
-      <w:pPr>
-        <w:pStyle w:val="FootnoteText"/>
-      </w:pPr>
-      <w:r>
-        <w:rPr>
-          <w:rStyle w:val="FootnoteReference"/>
-        </w:rPr>
-        <w:footnoteRef/>
-      </w:r>
-      <w:r>
-        <w:t xml:space="preserve"> </w:t>
-      </w:r>
-      <w:r>
-        <w:t>https://www.metoffice.gov.uk/services/data/datapoint/code-definitions</w:t>
       </w:r>
     </w:p>
   </w:footnote>
@@ -5727,7 +4588,7 @@
 </file>
 
 <file path=customXml/itemProps1.xml><?xml version="1.0" encoding="utf-8"?>
-<ds:datastoreItem xmlns:ds="http://schemas.openxmlformats.org/officeDocument/2006/customXml" ds:itemID="{CA8B9F1D-A606-4267-B26E-0C18BF69EE64}">
+<ds:datastoreItem xmlns:ds="http://schemas.openxmlformats.org/officeDocument/2006/customXml" ds:itemID="{6D156A50-7DFB-4EEE-AB29-F9A8BCE796A4}">
   <ds:schemaRefs>
     <ds:schemaRef ds:uri="http://schemas.openxmlformats.org/officeDocument/2006/bibliography"/>
   </ds:schemaRefs>

</xml_diff>